<commit_message>
corrections of use case diagram
</commit_message>
<xml_diff>
--- a/Dokumentacja/Dokumentacja_Do_Projektu.docx
+++ b/Dokumentacja/Dokumentacja_Do_Projektu.docx
@@ -189,14 +189,6 @@
         <w:t>Sudoku</w:t>
       </w:r>
       <w:proofErr w:type="spellEnd"/>
-      <w:r>
-        <w:rPr>
-          <w:rFonts w:cs="Tahoma"/>
-          <w:sz w:val="40"/>
-          <w:szCs w:val="40"/>
-        </w:rPr>
-        <w:t>.</w:t>
-      </w:r>
     </w:p>
     <w:p>
       <w:pPr>
@@ -1061,7 +1053,7 @@
         <w:rPr>
           <w:noProof/>
         </w:rPr>
-        <w:instrText xml:space="preserve"> PAGEREF _Toc46513222 \h </w:instrText>
+        <w:instrText xml:space="preserve"> PAGEREF _Toc46687338 \h </w:instrText>
       </w:r>
       <w:r>
         <w:rPr>
@@ -1136,7 +1128,7 @@
         <w:rPr>
           <w:noProof/>
         </w:rPr>
-        <w:instrText xml:space="preserve"> PAGEREF _Toc46513223 \h </w:instrText>
+        <w:instrText xml:space="preserve"> PAGEREF _Toc46687339 \h </w:instrText>
       </w:r>
       <w:r>
         <w:rPr>
@@ -1209,7 +1201,7 @@
         <w:rPr>
           <w:noProof/>
         </w:rPr>
-        <w:instrText xml:space="preserve"> PAGEREF _Toc46513224 \h </w:instrText>
+        <w:instrText xml:space="preserve"> PAGEREF _Toc46687340 \h </w:instrText>
       </w:r>
       <w:r>
         <w:rPr>
@@ -1282,7 +1274,7 @@
         <w:rPr>
           <w:noProof/>
         </w:rPr>
-        <w:instrText xml:space="preserve"> PAGEREF _Toc46513225 \h </w:instrText>
+        <w:instrText xml:space="preserve"> PAGEREF _Toc46687341 \h </w:instrText>
       </w:r>
       <w:r>
         <w:rPr>
@@ -1357,7 +1349,7 @@
         <w:rPr>
           <w:noProof/>
         </w:rPr>
-        <w:instrText xml:space="preserve"> PAGEREF _Toc46513226 \h </w:instrText>
+        <w:instrText xml:space="preserve"> PAGEREF _Toc46687342 \h </w:instrText>
       </w:r>
       <w:r>
         <w:rPr>
@@ -1432,7 +1424,7 @@
         <w:rPr>
           <w:noProof/>
         </w:rPr>
-        <w:instrText xml:space="preserve"> PAGEREF _Toc46513227 \h </w:instrText>
+        <w:instrText xml:space="preserve"> PAGEREF _Toc46687343 \h </w:instrText>
       </w:r>
       <w:r>
         <w:rPr>
@@ -1507,7 +1499,7 @@
         <w:rPr>
           <w:noProof/>
         </w:rPr>
-        <w:instrText xml:space="preserve"> PAGEREF _Toc46513228 \h </w:instrText>
+        <w:instrText xml:space="preserve"> PAGEREF _Toc46687344 \h </w:instrText>
       </w:r>
       <w:r>
         <w:rPr>
@@ -1582,7 +1574,7 @@
         <w:rPr>
           <w:noProof/>
         </w:rPr>
-        <w:instrText xml:space="preserve"> PAGEREF _Toc46513229 \h </w:instrText>
+        <w:instrText xml:space="preserve"> PAGEREF _Toc46687345 \h </w:instrText>
       </w:r>
       <w:r>
         <w:rPr>
@@ -1657,7 +1649,7 @@
         <w:rPr>
           <w:noProof/>
         </w:rPr>
-        <w:instrText xml:space="preserve"> PAGEREF _Toc46513230 \h </w:instrText>
+        <w:instrText xml:space="preserve"> PAGEREF _Toc46687346 \h </w:instrText>
       </w:r>
       <w:r>
         <w:rPr>
@@ -1714,6 +1706,81 @@
         <w:rPr>
           <w:noProof/>
         </w:rPr>
+        <w:t>Odnośniki do repozytorium oraz komentarzy</w:t>
+      </w:r>
+      <w:r>
+        <w:rPr>
+          <w:noProof/>
+        </w:rPr>
+        <w:tab/>
+      </w:r>
+      <w:r>
+        <w:rPr>
+          <w:noProof/>
+        </w:rPr>
+        <w:fldChar w:fldCharType="begin"/>
+      </w:r>
+      <w:r>
+        <w:rPr>
+          <w:noProof/>
+        </w:rPr>
+        <w:instrText xml:space="preserve"> PAGEREF _Toc46687347 \h </w:instrText>
+      </w:r>
+      <w:r>
+        <w:rPr>
+          <w:noProof/>
+        </w:rPr>
+      </w:r>
+      <w:r>
+        <w:rPr>
+          <w:noProof/>
+        </w:rPr>
+        <w:fldChar w:fldCharType="separate"/>
+      </w:r>
+      <w:r>
+        <w:rPr>
+          <w:noProof/>
+        </w:rPr>
+        <w:t>11</w:t>
+      </w:r>
+      <w:r>
+        <w:rPr>
+          <w:noProof/>
+        </w:rPr>
+        <w:fldChar w:fldCharType="end"/>
+      </w:r>
+    </w:p>
+    <w:p>
+      <w:pPr>
+        <w:pStyle w:val="Spistreci1"/>
+        <w:tabs>
+          <w:tab w:val="left" w:pos="440"/>
+          <w:tab w:val="right" w:leader="dot" w:pos="9062"/>
+        </w:tabs>
+        <w:rPr>
+          <w:rFonts w:asciiTheme="minorHAnsi" w:eastAsiaTheme="minorEastAsia" w:hAnsiTheme="minorHAnsi" w:cstheme="minorBidi"/>
+          <w:noProof/>
+          <w:sz w:val="22"/>
+        </w:rPr>
+      </w:pPr>
+      <w:r>
+        <w:rPr>
+          <w:noProof/>
+        </w:rPr>
+        <w:t>9.</w:t>
+      </w:r>
+      <w:r>
+        <w:rPr>
+          <w:rFonts w:asciiTheme="minorHAnsi" w:eastAsiaTheme="minorEastAsia" w:hAnsiTheme="minorHAnsi" w:cstheme="minorBidi"/>
+          <w:noProof/>
+          <w:sz w:val="22"/>
+        </w:rPr>
+        <w:tab/>
+      </w:r>
+      <w:r>
+        <w:rPr>
+          <w:noProof/>
+        </w:rPr>
         <w:t>Materiały źródłowe</w:t>
       </w:r>
       <w:r>
@@ -1732,7 +1799,7 @@
         <w:rPr>
           <w:noProof/>
         </w:rPr>
-        <w:instrText xml:space="preserve"> PAGEREF _Toc46513231 \h </w:instrText>
+        <w:instrText xml:space="preserve"> PAGEREF _Toc46687348 \h </w:instrText>
       </w:r>
       <w:r>
         <w:rPr>
@@ -1787,7 +1854,7 @@
       <w:pPr>
         <w:pStyle w:val="Nagwek1"/>
       </w:pPr>
-      <w:bookmarkStart w:id="3" w:name="_Toc46513222"/>
+      <w:bookmarkStart w:id="3" w:name="_Toc46687338"/>
       <w:r>
         <w:lastRenderedPageBreak/>
         <w:t>Opis założeń projektu(wymagania biznesowe)</w:t>
@@ -1835,7 +1902,7 @@
       <w:pPr>
         <w:pStyle w:val="Nagwek1"/>
       </w:pPr>
-      <w:bookmarkStart w:id="4" w:name="_Toc46513223"/>
+      <w:bookmarkStart w:id="4" w:name="_Toc46687339"/>
       <w:r>
         <w:lastRenderedPageBreak/>
         <w:t>Specyfikacja wymagań</w:t>
@@ -1850,7 +1917,7 @@
           <w:numId w:val="2"/>
         </w:numPr>
       </w:pPr>
-      <w:bookmarkStart w:id="5" w:name="_Toc46513224"/>
+      <w:bookmarkStart w:id="5" w:name="_Toc46687340"/>
       <w:r>
         <w:t>Wymagania funkcjonalne</w:t>
       </w:r>
@@ -2052,7 +2119,7 @@
           <w:numId w:val="2"/>
         </w:numPr>
       </w:pPr>
-      <w:bookmarkStart w:id="6" w:name="_Toc46513225"/>
+      <w:bookmarkStart w:id="6" w:name="_Toc46687341"/>
       <w:r>
         <w:t>Wymagania niefunkcjonalne</w:t>
       </w:r>
@@ -2121,7 +2188,7 @@
       <w:r>
         <w:br w:type="page"/>
       </w:r>
-      <w:bookmarkStart w:id="7" w:name="_Toc46513226"/>
+      <w:bookmarkStart w:id="7" w:name="_Toc46687342"/>
       <w:r>
         <w:lastRenderedPageBreak/>
         <w:t>Diagram przypadków użycia</w:t>
@@ -2138,10 +2205,10 @@
           <w:noProof/>
         </w:rPr>
         <w:drawing>
-          <wp:inline distT="0" distB="0" distL="0" distR="0" wp14:anchorId="4708425A" wp14:editId="7434D10F">
-            <wp:extent cx="5760720" cy="4559935"/>
+          <wp:inline distT="0" distB="0" distL="0" distR="0" wp14:anchorId="33D653BF" wp14:editId="4057A7B8">
+            <wp:extent cx="4914900" cy="4572000"/>
             <wp:effectExtent l="0" t="0" r="0" b="0"/>
-            <wp:docPr id="2" name="Obraz 2"/>
+            <wp:docPr id="12" name="Obraz 12"/>
             <wp:cNvGraphicFramePr>
               <a:graphicFrameLocks xmlns:a="http://schemas.openxmlformats.org/drawingml/2006/main" noChangeAspect="1"/>
             </wp:cNvGraphicFramePr>
@@ -2161,7 +2228,7 @@
                   <pic:spPr>
                     <a:xfrm>
                       <a:off x="0" y="0"/>
-                      <a:ext cx="5760720" cy="4559935"/>
+                      <a:ext cx="4914900" cy="4572000"/>
                     </a:xfrm>
                     <a:prstGeom prst="rect">
                       <a:avLst/>
@@ -2182,14 +2249,27 @@
       <w:r>
         <w:t xml:space="preserve">Rys. </w:t>
       </w:r>
-      <w:fldSimple w:instr=" SEQ Rys. \* ARABIC ">
-        <w:r>
-          <w:rPr>
-            <w:noProof/>
-          </w:rPr>
-          <w:t>1</w:t>
-        </w:r>
-      </w:fldSimple>
+      <w:r>
+        <w:fldChar w:fldCharType="begin"/>
+      </w:r>
+      <w:r>
+        <w:instrText xml:space="preserve"> SEQ Rys. \* ARABIC </w:instrText>
+      </w:r>
+      <w:r>
+        <w:fldChar w:fldCharType="separate"/>
+      </w:r>
+      <w:r>
+        <w:rPr>
+          <w:noProof/>
+        </w:rPr>
+        <w:t>1</w:t>
+      </w:r>
+      <w:r>
+        <w:rPr>
+          <w:noProof/>
+        </w:rPr>
+        <w:fldChar w:fldCharType="end"/>
+      </w:r>
       <w:r>
         <w:t xml:space="preserve"> Diagram przypadków użycia</w:t>
       </w:r>
@@ -2248,7 +2328,7 @@
       <w:pPr>
         <w:pStyle w:val="Nagwek1"/>
       </w:pPr>
-      <w:bookmarkStart w:id="8" w:name="_Toc46513227"/>
+      <w:bookmarkStart w:id="8" w:name="_Toc46687343"/>
       <w:r>
         <w:lastRenderedPageBreak/>
         <w:t>Harmonogram prac nad projektem</w:t>
@@ -2309,14 +2389,30 @@
                             <w:r>
                               <w:t xml:space="preserve">Rys. </w:t>
                             </w:r>
-                            <w:fldSimple w:instr=" SEQ Rys. \* ARABIC ">
-                              <w:r>
-                                <w:rPr>
-                                  <w:noProof/>
-                                </w:rPr>
-                                <w:t>2</w:t>
-                              </w:r>
-                            </w:fldSimple>
+                            <w:r>
+                              <w:fldChar w:fldCharType="begin"/>
+                            </w:r>
+                            <w:r>
+                              <w:instrText xml:space="preserve"> SEQ Rys. \* ARABIC</w:instrText>
+                            </w:r>
+                            <w:r>
+                              <w:instrText xml:space="preserve"> </w:instrText>
+                            </w:r>
+                            <w:r>
+                              <w:fldChar w:fldCharType="separate"/>
+                            </w:r>
+                            <w:r>
+                              <w:rPr>
+                                <w:noProof/>
+                              </w:rPr>
+                              <w:t>2</w:t>
+                            </w:r>
+                            <w:r>
+                              <w:rPr>
+                                <w:noProof/>
+                              </w:rPr>
+                              <w:fldChar w:fldCharType="end"/>
+                            </w:r>
                             <w:r>
                               <w:t xml:space="preserve"> Wykres Gantta - Krzysztof Bigos</w:t>
                             </w:r>
@@ -2356,14 +2452,30 @@
                       <w:r>
                         <w:t xml:space="preserve">Rys. </w:t>
                       </w:r>
-                      <w:fldSimple w:instr=" SEQ Rys. \* ARABIC ">
-                        <w:r>
-                          <w:rPr>
-                            <w:noProof/>
-                          </w:rPr>
-                          <w:t>2</w:t>
-                        </w:r>
-                      </w:fldSimple>
+                      <w:r>
+                        <w:fldChar w:fldCharType="begin"/>
+                      </w:r>
+                      <w:r>
+                        <w:instrText xml:space="preserve"> SEQ Rys. \* ARABIC</w:instrText>
+                      </w:r>
+                      <w:r>
+                        <w:instrText xml:space="preserve"> </w:instrText>
+                      </w:r>
+                      <w:r>
+                        <w:fldChar w:fldCharType="separate"/>
+                      </w:r>
+                      <w:r>
+                        <w:rPr>
+                          <w:noProof/>
+                        </w:rPr>
+                        <w:t>2</w:t>
+                      </w:r>
+                      <w:r>
+                        <w:rPr>
+                          <w:noProof/>
+                        </w:rPr>
+                        <w:fldChar w:fldCharType="end"/>
+                      </w:r>
                       <w:r>
                         <w:t xml:space="preserve"> Wykres Gantta - Krzysztof Bigos</w:t>
                       </w:r>
@@ -2501,14 +2613,27 @@
                             <w:r>
                               <w:t xml:space="preserve">Rys. </w:t>
                             </w:r>
-                            <w:fldSimple w:instr=" SEQ Rys. \* ARABIC ">
-                              <w:r>
-                                <w:rPr>
-                                  <w:noProof/>
-                                </w:rPr>
-                                <w:t>3</w:t>
-                              </w:r>
-                            </w:fldSimple>
+                            <w:r>
+                              <w:fldChar w:fldCharType="begin"/>
+                            </w:r>
+                            <w:r>
+                              <w:instrText xml:space="preserve"> SEQ Rys. \* ARABIC </w:instrText>
+                            </w:r>
+                            <w:r>
+                              <w:fldChar w:fldCharType="separate"/>
+                            </w:r>
+                            <w:r>
+                              <w:rPr>
+                                <w:noProof/>
+                              </w:rPr>
+                              <w:t>3</w:t>
+                            </w:r>
+                            <w:r>
+                              <w:rPr>
+                                <w:noProof/>
+                              </w:rPr>
+                              <w:fldChar w:fldCharType="end"/>
+                            </w:r>
                             <w:r>
                               <w:t xml:space="preserve"> Wykres Gantta -  Konrad Haduch</w:t>
                             </w:r>
@@ -2544,14 +2669,27 @@
                       <w:r>
                         <w:t xml:space="preserve">Rys. </w:t>
                       </w:r>
-                      <w:fldSimple w:instr=" SEQ Rys. \* ARABIC ">
-                        <w:r>
-                          <w:rPr>
-                            <w:noProof/>
-                          </w:rPr>
-                          <w:t>3</w:t>
-                        </w:r>
-                      </w:fldSimple>
+                      <w:r>
+                        <w:fldChar w:fldCharType="begin"/>
+                      </w:r>
+                      <w:r>
+                        <w:instrText xml:space="preserve"> SEQ Rys. \* ARABIC </w:instrText>
+                      </w:r>
+                      <w:r>
+                        <w:fldChar w:fldCharType="separate"/>
+                      </w:r>
+                      <w:r>
+                        <w:rPr>
+                          <w:noProof/>
+                        </w:rPr>
+                        <w:t>3</w:t>
+                      </w:r>
+                      <w:r>
+                        <w:rPr>
+                          <w:noProof/>
+                        </w:rPr>
+                        <w:fldChar w:fldCharType="end"/>
+                      </w:r>
                       <w:r>
                         <w:t xml:space="preserve"> Wykres Gantta -  Konrad Haduch</w:t>
                       </w:r>
@@ -2691,14 +2829,27 @@
                             <w:r>
                               <w:t xml:space="preserve">Rys. </w:t>
                             </w:r>
-                            <w:fldSimple w:instr=" SEQ Rys. \* ARABIC ">
-                              <w:r>
-                                <w:rPr>
-                                  <w:noProof/>
-                                </w:rPr>
-                                <w:t>4</w:t>
-                              </w:r>
-                            </w:fldSimple>
+                            <w:r>
+                              <w:fldChar w:fldCharType="begin"/>
+                            </w:r>
+                            <w:r>
+                              <w:instrText xml:space="preserve"> SEQ Rys. \* ARABIC </w:instrText>
+                            </w:r>
+                            <w:r>
+                              <w:fldChar w:fldCharType="separate"/>
+                            </w:r>
+                            <w:r>
+                              <w:rPr>
+                                <w:noProof/>
+                              </w:rPr>
+                              <w:t>4</w:t>
+                            </w:r>
+                            <w:r>
+                              <w:rPr>
+                                <w:noProof/>
+                              </w:rPr>
+                              <w:fldChar w:fldCharType="end"/>
+                            </w:r>
                             <w:r>
                               <w:t xml:space="preserve"> Wykres Gantta - Dawid Hamerla</w:t>
                             </w:r>
@@ -2734,14 +2885,27 @@
                       <w:r>
                         <w:t xml:space="preserve">Rys. </w:t>
                       </w:r>
-                      <w:fldSimple w:instr=" SEQ Rys. \* ARABIC ">
-                        <w:r>
-                          <w:rPr>
-                            <w:noProof/>
-                          </w:rPr>
-                          <w:t>4</w:t>
-                        </w:r>
-                      </w:fldSimple>
+                      <w:r>
+                        <w:fldChar w:fldCharType="begin"/>
+                      </w:r>
+                      <w:r>
+                        <w:instrText xml:space="preserve"> SEQ Rys. \* ARABIC </w:instrText>
+                      </w:r>
+                      <w:r>
+                        <w:fldChar w:fldCharType="separate"/>
+                      </w:r>
+                      <w:r>
+                        <w:rPr>
+                          <w:noProof/>
+                        </w:rPr>
+                        <w:t>4</w:t>
+                      </w:r>
+                      <w:r>
+                        <w:rPr>
+                          <w:noProof/>
+                        </w:rPr>
+                        <w:fldChar w:fldCharType="end"/>
+                      </w:r>
                       <w:r>
                         <w:t xml:space="preserve"> Wykres Gantta - Dawid Hamerla</w:t>
                       </w:r>
@@ -2835,7 +2999,7 @@
       <w:pPr>
         <w:pStyle w:val="Nagwek1"/>
       </w:pPr>
-      <w:bookmarkStart w:id="9" w:name="_Toc46513228"/>
+      <w:bookmarkStart w:id="9" w:name="_Toc46687344"/>
       <w:r>
         <w:lastRenderedPageBreak/>
         <w:t>Opis techniczny projektu</w:t>
@@ -3078,7 +3242,7 @@
       <w:pPr>
         <w:pStyle w:val="Nagwek1"/>
       </w:pPr>
-      <w:bookmarkStart w:id="10" w:name="_Toc46513229"/>
+      <w:bookmarkStart w:id="10" w:name="_Toc46687345"/>
       <w:r>
         <w:lastRenderedPageBreak/>
         <w:t>Prezentacja warstwy użytkowej projektu</w:t>
@@ -3139,14 +3303,30 @@
       <w:r>
         <w:t xml:space="preserve">Rys. </w:t>
       </w:r>
-      <w:fldSimple w:instr=" SEQ Rys. \* ARABIC ">
-        <w:r>
-          <w:rPr>
-            <w:noProof/>
-          </w:rPr>
-          <w:t>5</w:t>
-        </w:r>
-      </w:fldSimple>
+      <w:r>
+        <w:fldChar w:fldCharType="begin"/>
+      </w:r>
+      <w:r>
+        <w:instrText xml:space="preserve"> SEQ Rys.</w:instrText>
+      </w:r>
+      <w:r>
+        <w:instrText xml:space="preserve"> \* ARABIC </w:instrText>
+      </w:r>
+      <w:r>
+        <w:fldChar w:fldCharType="separate"/>
+      </w:r>
+      <w:r>
+        <w:rPr>
+          <w:noProof/>
+        </w:rPr>
+        <w:t>5</w:t>
+      </w:r>
+      <w:r>
+        <w:rPr>
+          <w:noProof/>
+        </w:rPr>
+        <w:fldChar w:fldCharType="end"/>
+      </w:r>
       <w:r>
         <w:t xml:space="preserve"> </w:t>
       </w:r>
@@ -3223,7 +3403,7 @@
       <w:pPr>
         <w:pStyle w:val="Nagwek1"/>
       </w:pPr>
-      <w:bookmarkStart w:id="11" w:name="_Toc46513230"/>
+      <w:bookmarkStart w:id="11" w:name="_Toc46687346"/>
       <w:r>
         <w:lastRenderedPageBreak/>
         <w:t>Raport z testów jednostkowych</w:t>
@@ -3426,14 +3606,27 @@
                             <w:r>
                               <w:t xml:space="preserve">Rys. </w:t>
                             </w:r>
-                            <w:fldSimple w:instr=" SEQ Rys. \* ARABIC ">
-                              <w:r>
-                                <w:rPr>
-                                  <w:noProof/>
-                                </w:rPr>
-                                <w:t>6</w:t>
-                              </w:r>
-                            </w:fldSimple>
+                            <w:r>
+                              <w:fldChar w:fldCharType="begin"/>
+                            </w:r>
+                            <w:r>
+                              <w:instrText xml:space="preserve"> SEQ Rys. \* ARABIC </w:instrText>
+                            </w:r>
+                            <w:r>
+                              <w:fldChar w:fldCharType="separate"/>
+                            </w:r>
+                            <w:r>
+                              <w:rPr>
+                                <w:noProof/>
+                              </w:rPr>
+                              <w:t>6</w:t>
+                            </w:r>
+                            <w:r>
+                              <w:rPr>
+                                <w:noProof/>
+                              </w:rPr>
+                              <w:fldChar w:fldCharType="end"/>
+                            </w:r>
                             <w:r>
                               <w:t xml:space="preserve"> Testy jednostkowe</w:t>
                             </w:r>
@@ -3465,14 +3658,27 @@
                       <w:r>
                         <w:t xml:space="preserve">Rys. </w:t>
                       </w:r>
-                      <w:fldSimple w:instr=" SEQ Rys. \* ARABIC ">
-                        <w:r>
-                          <w:rPr>
-                            <w:noProof/>
-                          </w:rPr>
-                          <w:t>6</w:t>
-                        </w:r>
-                      </w:fldSimple>
+                      <w:r>
+                        <w:fldChar w:fldCharType="begin"/>
+                      </w:r>
+                      <w:r>
+                        <w:instrText xml:space="preserve"> SEQ Rys. \* ARABIC </w:instrText>
+                      </w:r>
+                      <w:r>
+                        <w:fldChar w:fldCharType="separate"/>
+                      </w:r>
+                      <w:r>
+                        <w:rPr>
+                          <w:noProof/>
+                        </w:rPr>
+                        <w:t>6</w:t>
+                      </w:r>
+                      <w:r>
+                        <w:rPr>
+                          <w:noProof/>
+                        </w:rPr>
+                        <w:fldChar w:fldCharType="end"/>
+                      </w:r>
                       <w:r>
                         <w:t xml:space="preserve"> Testy jednostkowe</w:t>
                       </w:r>
@@ -3553,12 +3759,74 @@
       <w:pPr>
         <w:pStyle w:val="Nagwek1"/>
       </w:pPr>
-      <w:bookmarkStart w:id="12" w:name="_Toc46513231"/>
+      <w:bookmarkStart w:id="12" w:name="_Toc46687347"/>
       <w:r>
         <w:lastRenderedPageBreak/>
+        <w:t>Odnośniki do repozytorium oraz komentarzy</w:t>
+      </w:r>
+      <w:bookmarkEnd w:id="12"/>
+    </w:p>
+    <w:p>
+      <w:pPr>
+        <w:ind w:firstLine="0"/>
+      </w:pPr>
+    </w:p>
+    <w:p>
+      <w:hyperlink r:id="rId17" w:history="1">
+        <w:r>
+          <w:rPr>
+            <w:rStyle w:val="Hipercze"/>
+          </w:rPr>
+          <w:t>Repozytori</w:t>
+        </w:r>
+        <w:r>
+          <w:rPr>
+            <w:rStyle w:val="Hipercze"/>
+          </w:rPr>
+          <w:t>u</w:t>
+        </w:r>
+        <w:r>
+          <w:rPr>
+            <w:rStyle w:val="Hipercze"/>
+          </w:rPr>
+          <w:t>m</w:t>
+        </w:r>
+      </w:hyperlink>
+    </w:p>
+    <w:p>
+      <w:hyperlink r:id="rId18" w:history="1">
+        <w:proofErr w:type="spellStart"/>
+        <w:r>
+          <w:rPr>
+            <w:rStyle w:val="Hipercze"/>
+          </w:rPr>
+          <w:t>Doxyge</w:t>
+        </w:r>
+        <w:r>
+          <w:rPr>
+            <w:rStyle w:val="Hipercze"/>
+          </w:rPr>
+          <w:t>n</w:t>
+        </w:r>
+        <w:proofErr w:type="spellEnd"/>
+      </w:hyperlink>
+    </w:p>
+    <w:p>
+      <w:pPr>
+        <w:spacing w:after="0" w:line="240" w:lineRule="auto"/>
+        <w:ind w:firstLine="0"/>
+        <w:jc w:val="left"/>
+      </w:pPr>
+    </w:p>
+    <w:p>
+      <w:pPr>
+        <w:pStyle w:val="Nagwek1"/>
+      </w:pPr>
+      <w:bookmarkStart w:id="13" w:name="_Toc46687348"/>
+      <w:r>
         <w:t>Materiały źródłowe</w:t>
       </w:r>
-      <w:bookmarkEnd w:id="12"/>
+      <w:bookmarkEnd w:id="13"/>
     </w:p>
     <w:p/>
     <w:p>
@@ -3570,7 +3838,7 @@
         </w:numPr>
         <w:spacing w:line="480" w:lineRule="auto"/>
       </w:pPr>
-      <w:hyperlink r:id="rId17" w:history="1">
+      <w:hyperlink r:id="rId19" w:history="1">
         <w:r>
           <w:rPr>
             <w:rStyle w:val="Hipercze"/>
@@ -3588,7 +3856,7 @@
         </w:numPr>
         <w:spacing w:line="480" w:lineRule="auto"/>
       </w:pPr>
-      <w:hyperlink r:id="rId18" w:history="1">
+      <w:hyperlink r:id="rId20" w:history="1">
         <w:r>
           <w:rPr>
             <w:rStyle w:val="Hipercze"/>
@@ -3606,7 +3874,7 @@
         </w:numPr>
         <w:spacing w:line="480" w:lineRule="auto"/>
       </w:pPr>
-      <w:hyperlink r:id="rId19" w:history="1">
+      <w:hyperlink r:id="rId21" w:history="1">
         <w:r>
           <w:rPr>
             <w:rStyle w:val="Hipercze"/>
@@ -3680,7 +3948,7 @@
         </w:numPr>
         <w:spacing w:line="480" w:lineRule="auto"/>
       </w:pPr>
-      <w:hyperlink r:id="rId20" w:history="1">
+      <w:hyperlink r:id="rId22" w:history="1">
         <w:proofErr w:type="spellStart"/>
         <w:r>
           <w:rPr>
@@ -3706,7 +3974,7 @@
         </w:numPr>
         <w:spacing w:line="480" w:lineRule="auto"/>
       </w:pPr>
-      <w:hyperlink r:id="rId21" w:history="1">
+      <w:hyperlink r:id="rId23" w:history="1">
         <w:r>
           <w:rPr>
             <w:rStyle w:val="Hipercze"/>
@@ -3724,7 +3992,7 @@
         </w:numPr>
         <w:spacing w:line="480" w:lineRule="auto"/>
       </w:pPr>
-      <w:hyperlink r:id="rId22" w:history="1">
+      <w:hyperlink r:id="rId24" w:history="1">
         <w:proofErr w:type="spellStart"/>
         <w:r>
           <w:rPr>
@@ -3742,7 +4010,7 @@
       </w:hyperlink>
     </w:p>
     <w:sectPr>
-      <w:footerReference w:type="default" r:id="rId23"/>
+      <w:footerReference w:type="default" r:id="rId25"/>
       <w:pgSz w:w="11906" w:h="16838"/>
       <w:pgMar w:top="1417" w:right="1417" w:bottom="1417" w:left="1417" w:header="397" w:footer="397" w:gutter="0"/>
       <w:cols w:space="708"/>
@@ -4339,7 +4607,7 @@
   <w:abstractNum w:abstractNumId="5" w15:restartNumberingAfterBreak="0">
     <w:nsid w:val="3E1B614C"/>
     <w:multiLevelType w:val="multilevel"/>
-    <w:tmpl w:val="F5A4498C"/>
+    <w:tmpl w:val="96DAA126"/>
     <w:lvl w:ilvl="0">
       <w:start w:val="1"/>
       <w:numFmt w:val="decimal"/>
@@ -5539,7 +5807,7 @@
     <w:autoRedefine/>
     <w:uiPriority w:val="9"/>
     <w:qFormat/>
-    <w:rsid w:val="009A66DD"/>
+    <w:rsid w:val="00B4321C"/>
     <w:pPr>
       <w:keepNext/>
       <w:numPr>
@@ -5687,7 +5955,7 @@
     <w:name w:val="Nagłówek 1 Znak"/>
     <w:link w:val="Nagwek1"/>
     <w:uiPriority w:val="9"/>
-    <w:rsid w:val="009A66DD"/>
+    <w:rsid w:val="00B4321C"/>
     <w:rPr>
       <w:rFonts w:ascii="Times New Roman" w:eastAsia="Times New Roman" w:hAnsi="Times New Roman"/>
       <w:b/>
@@ -5884,6 +6152,30 @@
       <w:color w:val="44546A" w:themeColor="text2"/>
       <w:sz w:val="18"/>
       <w:szCs w:val="18"/>
+    </w:rPr>
+  </w:style>
+  <w:style w:type="character" w:styleId="Nierozpoznanawzmianka">
+    <w:name w:val="Unresolved Mention"/>
+    <w:basedOn w:val="Domylnaczcionkaakapitu"/>
+    <w:uiPriority w:val="99"/>
+    <w:semiHidden/>
+    <w:unhideWhenUsed/>
+    <w:rsid w:val="00B4321C"/>
+    <w:rPr>
+      <w:color w:val="605E5C"/>
+      <w:shd w:val="clear" w:color="auto" w:fill="E1DFDD"/>
+    </w:rPr>
+  </w:style>
+  <w:style w:type="character" w:styleId="UyteHipercze">
+    <w:name w:val="FollowedHyperlink"/>
+    <w:basedOn w:val="Domylnaczcionkaakapitu"/>
+    <w:uiPriority w:val="99"/>
+    <w:semiHidden/>
+    <w:unhideWhenUsed/>
+    <w:rsid w:val="00B4321C"/>
+    <w:rPr>
+      <w:color w:val="954F72" w:themeColor="followedHyperlink"/>
+      <w:u w:val="single"/>
     </w:rPr>
   </w:style>
 </w:styles>

</xml_diff>